<commit_message>
adding tweets continuously with previous id + 1
</commit_message>
<xml_diff>
--- a/LogBook.docx
+++ b/LogBook.docx
@@ -31,8 +31,7 @@
     </w:p>
     <w:p>
       <w:pPr>
-        <w:pStyle w:val="Body"/>
-        <w:bidi w:val="0"/>
+        <w:pStyle w:val="Body A"/>
         <w:rPr>
           <w:sz w:val="28"/>
           <w:szCs w:val="28"/>
@@ -41,8 +40,7 @@
     </w:p>
     <w:p>
       <w:pPr>
-        <w:pStyle w:val="Body"/>
-        <w:bidi w:val="0"/>
+        <w:pStyle w:val="Body A"/>
         <w:rPr>
           <w:sz w:val="28"/>
           <w:szCs w:val="28"/>
@@ -51,35 +49,28 @@
     </w:p>
     <w:p>
       <w:pPr>
-        <w:pStyle w:val="Body"/>
-        <w:bidi w:val="0"/>
+        <w:pStyle w:val="Body A"/>
       </w:pPr>
     </w:p>
     <w:p>
       <w:pPr>
         <w:pStyle w:val="Default"/>
-        <w:bidi w:val="0"/>
         <w:spacing w:before="2" w:line="240" w:lineRule="auto"/>
-        <w:ind w:left="0" w:right="0" w:firstLine="0"/>
-        <w:jc w:val="left"/>
         <w:rPr>
           <w:rFonts w:ascii="Times New Roman" w:cs="Times New Roman" w:hAnsi="Times New Roman" w:eastAsia="Times New Roman"/>
-          <w:rtl w:val="0"/>
         </w:rPr>
       </w:pPr>
     </w:p>
     <w:p>
       <w:pPr>
         <w:pStyle w:val="Default"/>
-        <w:bidi w:val="0"/>
         <w:spacing w:before="90" w:line="240" w:lineRule="auto"/>
-        <w:ind w:left="115" w:right="0" w:firstLine="115"/>
-        <w:jc w:val="left"/>
+        <w:ind w:left="115" w:firstLine="115"/>
         <w:rPr>
           <w:rFonts w:ascii="Times New Roman" w:cs="Times New Roman" w:hAnsi="Times New Roman" w:eastAsia="Times New Roman"/>
           <w:outline w:val="0"/>
           <w:color w:val="000000"/>
-          <w:rtl w:val="0"/>
+          <w:u w:color="000000"/>
           <w14:textFill>
             <w14:solidFill>
               <w14:srgbClr w14:val="000000"/>
@@ -94,6 +85,7 @@
           <w:bCs w:val="1"/>
           <w:outline w:val="0"/>
           <w:color w:val="000008"/>
+          <w:u w:color="000008"/>
           <w:rtl w:val="0"/>
           <w14:textFill>
             <w14:solidFill>
@@ -108,6 +100,7 @@
           <w:rFonts w:ascii="Times New Roman" w:hAnsi="Times New Roman"/>
           <w:outline w:val="0"/>
           <w:color w:val="000008"/>
+          <w:u w:color="000008"/>
           <w:rtl w:val="0"/>
           <w:lang w:val="de-DE"/>
           <w14:textFill>
@@ -123,6 +116,7 @@
           <w:rFonts w:ascii="Times New Roman" w:hAnsi="Times New Roman" w:hint="default"/>
           <w:outline w:val="0"/>
           <w:color w:val="000008"/>
+          <w:u w:color="000008"/>
           <w:rtl w:val="0"/>
           <w14:textFill>
             <w14:solidFill>
@@ -153,7 +147,7 @@
           <w:rFonts w:ascii="Times New Roman" w:cs="Times New Roman" w:hAnsi="Times New Roman" w:eastAsia="Times New Roman"/>
           <w:outline w:val="0"/>
           <w:color w:val="000008"/>
-          <w:rtl w:val="0"/>
+          <w:u w:color="000008"/>
           <w14:textFill>
             <w14:solidFill>
               <w14:srgbClr w14:val="000008"/>
@@ -167,6 +161,7 @@
           <w:rFonts w:ascii="Times New Roman" w:hAnsi="Times New Roman"/>
           <w:outline w:val="0"/>
           <w:color w:val="000008"/>
+          <w:u w:color="000008"/>
           <w:rtl w:val="0"/>
           <w:lang w:val="en-US"/>
           <w14:textFill>
@@ -184,6 +179,7 @@
           <w:bCs w:val="1"/>
           <w:outline w:val="0"/>
           <w:color w:val="000008"/>
+          <w:u w:color="000008"/>
           <w:rtl w:val="0"/>
           <w:lang w:val="en-US"/>
           <w14:textFill>
@@ -199,6 +195,7 @@
           <w:rFonts w:ascii="Times New Roman" w:hAnsi="Times New Roman"/>
           <w:outline w:val="0"/>
           <w:color w:val="000008"/>
+          <w:u w:color="000008"/>
           <w:rtl w:val="0"/>
           <w:lang w:val="en-US"/>
           <w14:textFill>
@@ -213,59 +210,51 @@
     <w:p>
       <w:pPr>
         <w:pStyle w:val="Default"/>
-        <w:bidi w:val="0"/>
         <w:spacing w:before="0" w:line="240" w:lineRule="auto"/>
-        <w:ind w:left="0" w:right="0" w:firstLine="0"/>
-        <w:jc w:val="left"/>
         <w:rPr>
           <w:rFonts w:ascii="Times New Roman" w:cs="Times New Roman" w:hAnsi="Times New Roman" w:eastAsia="Times New Roman"/>
-          <w:rtl w:val="0"/>
         </w:rPr>
       </w:pPr>
     </w:p>
     <w:p>
       <w:pPr>
         <w:pStyle w:val="Default"/>
-        <w:bidi w:val="0"/>
         <w:spacing w:before="0" w:line="240" w:lineRule="auto"/>
-        <w:ind w:left="0" w:right="0" w:firstLine="0"/>
-        <w:jc w:val="left"/>
         <w:rPr>
           <w:rFonts w:ascii="Times New Roman" w:cs="Times New Roman" w:hAnsi="Times New Roman" w:eastAsia="Times New Roman"/>
-          <w:rtl w:val="0"/>
         </w:rPr>
       </w:pPr>
     </w:p>
     <w:tbl>
       <w:tblPr>
-        <w:tblW w:w="9515" w:type="dxa"/>
+        <w:tblW w:w="9404" w:type="dxa"/>
         <w:jc w:val="left"/>
-        <w:tblInd w:w="223" w:type="dxa"/>
+        <w:tblInd w:w="331" w:type="dxa"/>
         <w:tblBorders>
-          <w:top w:val="single" w:color="000000" w:sz="2" w:space="0" w:shadow="0" w:frame="0"/>
-          <w:left w:val="single" w:color="000000" w:sz="2" w:space="0" w:shadow="0" w:frame="0"/>
-          <w:bottom w:val="single" w:color="000000" w:sz="2" w:space="0" w:shadow="0" w:frame="0"/>
-          <w:right w:val="single" w:color="000000" w:sz="2" w:space="0" w:shadow="0" w:frame="0"/>
-          <w:insideH w:val="single" w:color="000000" w:sz="2" w:space="0" w:shadow="0" w:frame="0"/>
-          <w:insideV w:val="single" w:color="000000" w:sz="2" w:space="0" w:shadow="0" w:frame="0"/>
+          <w:top w:val="single" w:color="ffffff" w:sz="8" w:space="0" w:shadow="0" w:frame="0"/>
+          <w:left w:val="single" w:color="ffffff" w:sz="8" w:space="0" w:shadow="0" w:frame="0"/>
+          <w:bottom w:val="single" w:color="ffffff" w:sz="8" w:space="0" w:shadow="0" w:frame="0"/>
+          <w:right w:val="single" w:color="ffffff" w:sz="8" w:space="0" w:shadow="0" w:frame="0"/>
+          <w:insideH w:val="single" w:color="ffffff" w:sz="8" w:space="0" w:shadow="0" w:frame="0"/>
+          <w:insideV w:val="single" w:color="ffffff" w:sz="8" w:space="0" w:shadow="0" w:frame="0"/>
         </w:tblBorders>
-        <w:shd w:val="clear" w:color="auto" w:fill="auto"/>
+        <w:shd w:val="clear" w:color="auto" w:fill="cadfff"/>
         <w:tblLayout w:type="fixed"/>
       </w:tblPr>
       <w:tblGrid>
-        <w:gridCol w:w="2960"/>
-        <w:gridCol w:w="6555"/>
+        <w:gridCol w:w="2443"/>
+        <w:gridCol w:w="6961"/>
       </w:tblGrid>
       <w:tr>
         <w:tblPrEx>
-          <w:shd w:val="clear" w:color="auto" w:fill="auto"/>
+          <w:shd w:val="clear" w:color="auto" w:fill="cadfff"/>
         </w:tblPrEx>
         <w:trPr>
-          <w:trHeight w:val="297" w:hRule="atLeast"/>
+          <w:trHeight w:val="302" w:hRule="atLeast"/>
         </w:trPr>
         <w:tc>
           <w:tcPr>
-            <w:tcW w:type="dxa" w:w="2960"/>
+            <w:tcW w:type="dxa" w:w="2443"/>
             <w:tcBorders>
               <w:top w:val="single" w:color="000000" w:sz="2" w:space="0" w:shadow="0" w:frame="0"/>
               <w:left w:val="single" w:color="000000" w:sz="2" w:space="0" w:shadow="0" w:frame="0"/>
@@ -284,13 +273,8 @@
           <w:p>
             <w:pPr>
               <w:pStyle w:val="Table Style 2"/>
-              <w:bidi w:val="0"/>
               <w:spacing w:before="53"/>
-              <w:ind w:left="54" w:right="0" w:firstLine="54"/>
-              <w:jc w:val="left"/>
-              <w:rPr>
-                <w:rtl w:val="0"/>
-              </w:rPr>
+              <w:ind w:left="54" w:firstLine="54"/>
             </w:pPr>
             <w:r>
               <w:rPr>
@@ -301,7 +285,10 @@
                 <w:color w:val="000008"/>
                 <w:sz w:val="24"/>
                 <w:szCs w:val="24"/>
-                <w:rtl w:val="0"/>
+                <w:u w:color="000008"/>
+                <w:shd w:val="nil" w:color="auto" w:fill="auto"/>
+                <w:rtl w:val="0"/>
+                <w:lang w:val="de-DE"/>
                 <w14:textFill>
                   <w14:solidFill>
                     <w14:srgbClr w14:val="000008"/>
@@ -314,7 +301,7 @@
         </w:tc>
         <w:tc>
           <w:tcPr>
-            <w:tcW w:type="dxa" w:w="6555"/>
+            <w:tcW w:type="dxa" w:w="6960"/>
             <w:tcBorders>
               <w:top w:val="single" w:color="000000" w:sz="2" w:space="0" w:shadow="0" w:frame="0"/>
               <w:left w:val="single" w:color="000000" w:sz="2" w:space="0" w:shadow="0" w:frame="0"/>
@@ -333,13 +320,8 @@
           <w:p>
             <w:pPr>
               <w:pStyle w:val="Table Style 2"/>
-              <w:bidi w:val="0"/>
               <w:spacing w:before="53"/>
-              <w:ind w:left="54" w:right="0" w:firstLine="54"/>
-              <w:jc w:val="left"/>
-              <w:rPr>
-                <w:rtl w:val="0"/>
-              </w:rPr>
+              <w:ind w:left="54" w:firstLine="54"/>
             </w:pPr>
             <w:r>
               <w:rPr>
@@ -350,7 +332,10 @@
                 <w:color w:val="000008"/>
                 <w:sz w:val="24"/>
                 <w:szCs w:val="24"/>
-                <w:rtl w:val="0"/>
+                <w:u w:color="000008"/>
+                <w:shd w:val="nil" w:color="auto" w:fill="auto"/>
+                <w:rtl w:val="0"/>
+                <w:lang w:val="en-US"/>
                 <w14:textFill>
                   <w14:solidFill>
                     <w14:srgbClr w14:val="000008"/>
@@ -364,14 +349,14 @@
       </w:tr>
       <w:tr>
         <w:tblPrEx>
-          <w:shd w:val="clear" w:color="auto" w:fill="auto"/>
+          <w:shd w:val="clear" w:color="auto" w:fill="cadfff"/>
         </w:tblPrEx>
         <w:trPr>
-          <w:trHeight w:val="597" w:hRule="atLeast"/>
+          <w:trHeight w:val="602" w:hRule="atLeast"/>
         </w:trPr>
         <w:tc>
           <w:tcPr>
-            <w:tcW w:type="dxa" w:w="2960"/>
+            <w:tcW w:type="dxa" w:w="2443"/>
             <w:tcBorders>
               <w:top w:val="single" w:color="000000" w:sz="2" w:space="0" w:shadow="0" w:frame="0"/>
               <w:left w:val="single" w:color="000000" w:sz="2" w:space="0" w:shadow="0" w:frame="0"/>
@@ -390,12 +375,7 @@
           <w:p>
             <w:pPr>
               <w:pStyle w:val="Table Style 2"/>
-              <w:bidi w:val="0"/>
-              <w:ind w:left="0" w:right="0" w:firstLine="0"/>
               <w:jc w:val="center"/>
-              <w:rPr>
-                <w:rtl w:val="0"/>
-              </w:rPr>
             </w:pPr>
             <w:r>
               <w:rPr>
@@ -404,6 +384,8 @@
                 <w:color w:val="000008"/>
                 <w:sz w:val="24"/>
                 <w:szCs w:val="24"/>
+                <w:u w:color="000008"/>
+                <w:shd w:val="nil" w:color="auto" w:fill="auto"/>
                 <w:rtl w:val="0"/>
                 <w14:textFill>
                   <w14:solidFill>
@@ -417,7 +399,7 @@
         </w:tc>
         <w:tc>
           <w:tcPr>
-            <w:tcW w:type="dxa" w:w="6555"/>
+            <w:tcW w:type="dxa" w:w="6960"/>
             <w:tcBorders>
               <w:top w:val="single" w:color="000000" w:sz="2" w:space="0" w:shadow="0" w:frame="0"/>
               <w:left w:val="single" w:color="000000" w:sz="2" w:space="0" w:shadow="0" w:frame="0"/>
@@ -436,12 +418,6 @@
           <w:p>
             <w:pPr>
               <w:pStyle w:val="Table Style 2"/>
-              <w:bidi w:val="0"/>
-              <w:ind w:left="0" w:right="0" w:firstLine="0"/>
-              <w:jc w:val="left"/>
-              <w:rPr>
-                <w:rtl w:val="0"/>
-              </w:rPr>
             </w:pPr>
             <w:r>
               <w:rPr>
@@ -450,7 +426,10 @@
                 <w:color w:val="000008"/>
                 <w:sz w:val="24"/>
                 <w:szCs w:val="24"/>
-                <w:rtl w:val="0"/>
+                <w:u w:color="000008"/>
+                <w:shd w:val="nil" w:color="auto" w:fill="auto"/>
+                <w:rtl w:val="0"/>
+                <w:lang w:val="en-US"/>
                 <w14:textFill>
                   <w14:solidFill>
                     <w14:srgbClr w14:val="000008"/>
@@ -464,14 +443,14 @@
       </w:tr>
       <w:tr>
         <w:tblPrEx>
-          <w:shd w:val="clear" w:color="auto" w:fill="auto"/>
+          <w:shd w:val="clear" w:color="auto" w:fill="cadfff"/>
         </w:tblPrEx>
         <w:trPr>
-          <w:trHeight w:val="897" w:hRule="atLeast"/>
+          <w:trHeight w:val="902" w:hRule="atLeast"/>
         </w:trPr>
         <w:tc>
           <w:tcPr>
-            <w:tcW w:type="dxa" w:w="2960"/>
+            <w:tcW w:type="dxa" w:w="2443"/>
             <w:tcBorders>
               <w:top w:val="single" w:color="000000" w:sz="2" w:space="0" w:shadow="0" w:frame="0"/>
               <w:left w:val="single" w:color="000000" w:sz="2" w:space="0" w:shadow="0" w:frame="0"/>
@@ -490,12 +469,7 @@
           <w:p>
             <w:pPr>
               <w:pStyle w:val="Table Style 2"/>
-              <w:bidi w:val="0"/>
-              <w:ind w:left="0" w:right="0" w:firstLine="0"/>
               <w:jc w:val="center"/>
-              <w:rPr>
-                <w:rtl w:val="0"/>
-              </w:rPr>
             </w:pPr>
             <w:r>
               <w:rPr>
@@ -504,6 +478,8 @@
                 <w:color w:val="000008"/>
                 <w:sz w:val="24"/>
                 <w:szCs w:val="24"/>
+                <w:u w:color="000008"/>
+                <w:shd w:val="nil" w:color="auto" w:fill="auto"/>
                 <w:rtl w:val="0"/>
                 <w14:textFill>
                   <w14:solidFill>
@@ -517,7 +493,7 @@
         </w:tc>
         <w:tc>
           <w:tcPr>
-            <w:tcW w:type="dxa" w:w="6555"/>
+            <w:tcW w:type="dxa" w:w="6960"/>
             <w:tcBorders>
               <w:top w:val="single" w:color="000000" w:sz="2" w:space="0" w:shadow="0" w:frame="0"/>
               <w:left w:val="single" w:color="000000" w:sz="2" w:space="0" w:shadow="0" w:frame="0"/>
@@ -536,22 +512,16 @@
           <w:p>
             <w:pPr>
               <w:pStyle w:val="Table Style 2"/>
-              <w:bidi w:val="0"/>
-              <w:ind w:left="0" w:right="0" w:firstLine="0"/>
-              <w:jc w:val="left"/>
-              <w:rPr>
-                <w:rtl w:val="0"/>
-              </w:rPr>
             </w:pPr>
             <w:r>
               <w:rPr>
                 <w:rFonts w:ascii="Times New Roman" w:hAnsi="Times New Roman"/>
-                <w:b w:val="0"/>
-                <w:bCs w:val="0"/>
                 <w:outline w:val="0"/>
                 <w:color w:val="000008"/>
                 <w:sz w:val="24"/>
                 <w:szCs w:val="24"/>
+                <w:u w:color="000008"/>
+                <w:shd w:val="nil" w:color="auto" w:fill="auto"/>
                 <w:rtl w:val="0"/>
                 <w:lang w:val="en-US"/>
                 <w14:textFill>
@@ -565,12 +535,12 @@
             <w:r>
               <w:rPr>
                 <w:rFonts w:ascii="Times New Roman" w:hAnsi="Times New Roman" w:hint="default"/>
-                <w:b w:val="0"/>
-                <w:bCs w:val="0"/>
                 <w:outline w:val="0"/>
                 <w:color w:val="000008"/>
                 <w:sz w:val="24"/>
                 <w:szCs w:val="24"/>
+                <w:u w:color="000008"/>
+                <w:shd w:val="nil" w:color="auto" w:fill="auto"/>
                 <w:rtl w:val="0"/>
                 <w14:textFill>
                   <w14:solidFill>
@@ -589,6 +559,8 @@
                 <w:color w:val="000008"/>
                 <w:sz w:val="24"/>
                 <w:szCs w:val="24"/>
+                <w:u w:color="000008"/>
+                <w:shd w:val="nil" w:color="auto" w:fill="auto"/>
                 <w:rtl w:val="0"/>
                 <w:lang w:val="en-US"/>
                 <w14:textFill>
@@ -608,6 +580,8 @@
                 <w:color w:val="000008"/>
                 <w:sz w:val="24"/>
                 <w:szCs w:val="24"/>
+                <w:u w:color="000008"/>
+                <w:shd w:val="nil" w:color="auto" w:fill="auto"/>
                 <w:rtl w:val="0"/>
                 <w:lang w:val="nl-NL"/>
                 <w14:textFill>
@@ -627,6 +601,8 @@
                 <w:color w:val="000008"/>
                 <w:sz w:val="24"/>
                 <w:szCs w:val="24"/>
+                <w:u w:color="000008"/>
+                <w:shd w:val="nil" w:color="auto" w:fill="auto"/>
                 <w:rtl w:val="0"/>
                 <w:lang w:val="en-US"/>
                 <w14:textFill>
@@ -640,12 +616,12 @@
             <w:r>
               <w:rPr>
                 <w:rFonts w:ascii="Times New Roman" w:hAnsi="Times New Roman"/>
-                <w:b w:val="0"/>
-                <w:bCs w:val="0"/>
                 <w:outline w:val="0"/>
                 <w:color w:val="000008"/>
                 <w:sz w:val="24"/>
                 <w:szCs w:val="24"/>
+                <w:u w:color="000008"/>
+                <w:shd w:val="nil" w:color="auto" w:fill="auto"/>
                 <w:rtl w:val="0"/>
                 <w:lang w:val="en-US"/>
                 <w14:textFill>
@@ -661,14 +637,14 @@
       </w:tr>
       <w:tr>
         <w:tblPrEx>
-          <w:shd w:val="clear" w:color="auto" w:fill="auto"/>
+          <w:shd w:val="clear" w:color="auto" w:fill="cadfff"/>
         </w:tblPrEx>
         <w:trPr>
-          <w:trHeight w:val="297" w:hRule="atLeast"/>
+          <w:trHeight w:val="302" w:hRule="atLeast"/>
         </w:trPr>
         <w:tc>
           <w:tcPr>
-            <w:tcW w:type="dxa" w:w="2960"/>
+            <w:tcW w:type="dxa" w:w="2443"/>
             <w:tcBorders>
               <w:top w:val="single" w:color="000000" w:sz="2" w:space="0" w:shadow="0" w:frame="0"/>
               <w:left w:val="single" w:color="000000" w:sz="2" w:space="0" w:shadow="0" w:frame="0"/>
@@ -687,12 +663,7 @@
           <w:p>
             <w:pPr>
               <w:pStyle w:val="Table Style 2"/>
-              <w:bidi w:val="0"/>
-              <w:ind w:left="0" w:right="0" w:firstLine="0"/>
               <w:jc w:val="center"/>
-              <w:rPr>
-                <w:rtl w:val="0"/>
-              </w:rPr>
             </w:pPr>
             <w:r>
               <w:rPr>
@@ -701,6 +672,8 @@
                 <w:color w:val="000008"/>
                 <w:sz w:val="24"/>
                 <w:szCs w:val="24"/>
+                <w:u w:color="000008"/>
+                <w:shd w:val="nil" w:color="auto" w:fill="auto"/>
                 <w:rtl w:val="0"/>
                 <w14:textFill>
                   <w14:solidFill>
@@ -714,7 +687,7 @@
         </w:tc>
         <w:tc>
           <w:tcPr>
-            <w:tcW w:type="dxa" w:w="6555"/>
+            <w:tcW w:type="dxa" w:w="6960"/>
             <w:tcBorders>
               <w:top w:val="single" w:color="000000" w:sz="2" w:space="0" w:shadow="0" w:frame="0"/>
               <w:left w:val="single" w:color="000000" w:sz="2" w:space="0" w:shadow="0" w:frame="0"/>
@@ -733,12 +706,6 @@
           <w:p>
             <w:pPr>
               <w:pStyle w:val="Table Style 2"/>
-              <w:bidi w:val="0"/>
-              <w:ind w:left="0" w:right="0" w:firstLine="0"/>
-              <w:jc w:val="left"/>
-              <w:rPr>
-                <w:rtl w:val="0"/>
-              </w:rPr>
             </w:pPr>
             <w:r>
               <w:rPr>
@@ -747,7 +714,10 @@
                 <w:color w:val="000008"/>
                 <w:sz w:val="24"/>
                 <w:szCs w:val="24"/>
-                <w:rtl w:val="0"/>
+                <w:u w:color="000008"/>
+                <w:shd w:val="nil" w:color="auto" w:fill="auto"/>
+                <w:rtl w:val="0"/>
+                <w:lang w:val="en-US"/>
                 <w14:textFill>
                   <w14:solidFill>
                     <w14:srgbClr w14:val="000008"/>
@@ -761,14 +731,14 @@
       </w:tr>
       <w:tr>
         <w:tblPrEx>
-          <w:shd w:val="clear" w:color="auto" w:fill="auto"/>
+          <w:shd w:val="clear" w:color="auto" w:fill="cadfff"/>
         </w:tblPrEx>
         <w:trPr>
-          <w:trHeight w:val="297" w:hRule="atLeast"/>
+          <w:trHeight w:val="302" w:hRule="atLeast"/>
         </w:trPr>
         <w:tc>
           <w:tcPr>
-            <w:tcW w:type="dxa" w:w="2960"/>
+            <w:tcW w:type="dxa" w:w="2443"/>
             <w:tcBorders>
               <w:top w:val="single" w:color="000000" w:sz="2" w:space="0" w:shadow="0" w:frame="0"/>
               <w:left w:val="single" w:color="000000" w:sz="2" w:space="0" w:shadow="0" w:frame="0"/>
@@ -787,12 +757,7 @@
           <w:p>
             <w:pPr>
               <w:pStyle w:val="Table Style 2"/>
-              <w:bidi w:val="0"/>
-              <w:ind w:left="0" w:right="0" w:firstLine="0"/>
               <w:jc w:val="center"/>
-              <w:rPr>
-                <w:rtl w:val="0"/>
-              </w:rPr>
             </w:pPr>
             <w:r>
               <w:rPr>
@@ -801,6 +766,8 @@
                 <w:color w:val="000008"/>
                 <w:sz w:val="24"/>
                 <w:szCs w:val="24"/>
+                <w:u w:color="000008"/>
+                <w:shd w:val="nil" w:color="auto" w:fill="auto"/>
                 <w:rtl w:val="0"/>
                 <w14:textFill>
                   <w14:solidFill>
@@ -814,7 +781,7 @@
         </w:tc>
         <w:tc>
           <w:tcPr>
-            <w:tcW w:type="dxa" w:w="6555"/>
+            <w:tcW w:type="dxa" w:w="6960"/>
             <w:tcBorders>
               <w:top w:val="single" w:color="000000" w:sz="2" w:space="0" w:shadow="0" w:frame="0"/>
               <w:left w:val="single" w:color="000000" w:sz="2" w:space="0" w:shadow="0" w:frame="0"/>
@@ -833,12 +800,6 @@
           <w:p>
             <w:pPr>
               <w:pStyle w:val="Table Style 2"/>
-              <w:bidi w:val="0"/>
-              <w:ind w:left="0" w:right="0" w:firstLine="0"/>
-              <w:jc w:val="left"/>
-              <w:rPr>
-                <w:rtl w:val="0"/>
-              </w:rPr>
             </w:pPr>
             <w:r>
               <w:rPr>
@@ -847,7 +808,10 @@
                 <w:color w:val="000008"/>
                 <w:sz w:val="24"/>
                 <w:szCs w:val="24"/>
-                <w:rtl w:val="0"/>
+                <w:u w:color="000008"/>
+                <w:shd w:val="nil" w:color="auto" w:fill="auto"/>
+                <w:rtl w:val="0"/>
+                <w:lang w:val="en-US"/>
                 <w14:textFill>
                   <w14:solidFill>
                     <w14:srgbClr w14:val="000008"/>
@@ -861,14 +825,14 @@
       </w:tr>
       <w:tr>
         <w:tblPrEx>
-          <w:shd w:val="clear" w:color="auto" w:fill="auto"/>
+          <w:shd w:val="clear" w:color="auto" w:fill="cadfff"/>
         </w:tblPrEx>
         <w:trPr>
-          <w:trHeight w:val="597" w:hRule="atLeast"/>
+          <w:trHeight w:val="602" w:hRule="atLeast"/>
         </w:trPr>
         <w:tc>
           <w:tcPr>
-            <w:tcW w:type="dxa" w:w="2960"/>
+            <w:tcW w:type="dxa" w:w="2443"/>
             <w:tcBorders>
               <w:top w:val="single" w:color="000000" w:sz="2" w:space="0" w:shadow="0" w:frame="0"/>
               <w:left w:val="single" w:color="000000" w:sz="2" w:space="0" w:shadow="0" w:frame="0"/>
@@ -887,12 +851,7 @@
           <w:p>
             <w:pPr>
               <w:pStyle w:val="Table Style 2"/>
-              <w:bidi w:val="0"/>
-              <w:ind w:left="0" w:right="0" w:firstLine="0"/>
               <w:jc w:val="center"/>
-              <w:rPr>
-                <w:rtl w:val="0"/>
-              </w:rPr>
             </w:pPr>
             <w:r>
               <w:rPr>
@@ -901,6 +860,8 @@
                 <w:color w:val="000008"/>
                 <w:sz w:val="24"/>
                 <w:szCs w:val="24"/>
+                <w:u w:color="000008"/>
+                <w:shd w:val="nil" w:color="auto" w:fill="auto"/>
                 <w:rtl w:val="0"/>
                 <w14:textFill>
                   <w14:solidFill>
@@ -914,7 +875,7 @@
         </w:tc>
         <w:tc>
           <w:tcPr>
-            <w:tcW w:type="dxa" w:w="6555"/>
+            <w:tcW w:type="dxa" w:w="6960"/>
             <w:tcBorders>
               <w:top w:val="single" w:color="000000" w:sz="2" w:space="0" w:shadow="0" w:frame="0"/>
               <w:left w:val="single" w:color="000000" w:sz="2" w:space="0" w:shadow="0" w:frame="0"/>
@@ -933,12 +894,6 @@
           <w:p>
             <w:pPr>
               <w:pStyle w:val="Table Style 2"/>
-              <w:bidi w:val="0"/>
-              <w:ind w:left="0" w:right="0" w:firstLine="0"/>
-              <w:jc w:val="left"/>
-              <w:rPr>
-                <w:rtl w:val="0"/>
-              </w:rPr>
             </w:pPr>
             <w:r>
               <w:rPr>
@@ -947,6 +902,8 @@
                 <w:color w:val="000008"/>
                 <w:sz w:val="24"/>
                 <w:szCs w:val="24"/>
+                <w:u w:color="000008"/>
+                <w:shd w:val="nil" w:color="auto" w:fill="auto"/>
                 <w:rtl w:val="0"/>
                 <w:lang w:val="en-US"/>
                 <w14:textFill>
@@ -964,6 +921,8 @@
                 <w:color w:val="353535"/>
                 <w:sz w:val="24"/>
                 <w:szCs w:val="24"/>
+                <w:u w:color="353535"/>
+                <w:shd w:val="nil" w:color="auto" w:fill="auto"/>
                 <w:rtl w:val="0"/>
                 <w14:textFill>
                   <w14:solidFill>
@@ -978,14 +937,14 @@
       </w:tr>
       <w:tr>
         <w:tblPrEx>
-          <w:shd w:val="clear" w:color="auto" w:fill="auto"/>
+          <w:shd w:val="clear" w:color="auto" w:fill="cadfff"/>
         </w:tblPrEx>
         <w:trPr>
-          <w:trHeight w:val="297" w:hRule="atLeast"/>
+          <w:trHeight w:val="302" w:hRule="atLeast"/>
         </w:trPr>
         <w:tc>
           <w:tcPr>
-            <w:tcW w:type="dxa" w:w="2960"/>
+            <w:tcW w:type="dxa" w:w="2443"/>
             <w:tcBorders>
               <w:top w:val="single" w:color="000000" w:sz="2" w:space="0" w:shadow="0" w:frame="0"/>
               <w:left w:val="single" w:color="000000" w:sz="2" w:space="0" w:shadow="0" w:frame="0"/>
@@ -1004,12 +963,7 @@
           <w:p>
             <w:pPr>
               <w:pStyle w:val="Table Style 2"/>
-              <w:bidi w:val="0"/>
-              <w:ind w:left="0" w:right="0" w:firstLine="0"/>
               <w:jc w:val="center"/>
-              <w:rPr>
-                <w:rtl w:val="0"/>
-              </w:rPr>
             </w:pPr>
             <w:r>
               <w:rPr>
@@ -1018,6 +972,8 @@
                 <w:color w:val="000008"/>
                 <w:sz w:val="24"/>
                 <w:szCs w:val="24"/>
+                <w:u w:color="000008"/>
+                <w:shd w:val="nil" w:color="auto" w:fill="auto"/>
                 <w:rtl w:val="0"/>
                 <w14:textFill>
                   <w14:solidFill>
@@ -1031,7 +987,7 @@
         </w:tc>
         <w:tc>
           <w:tcPr>
-            <w:tcW w:type="dxa" w:w="6555"/>
+            <w:tcW w:type="dxa" w:w="6960"/>
             <w:tcBorders>
               <w:top w:val="single" w:color="000000" w:sz="2" w:space="0" w:shadow="0" w:frame="0"/>
               <w:left w:val="single" w:color="000000" w:sz="2" w:space="0" w:shadow="0" w:frame="0"/>
@@ -1050,12 +1006,6 @@
           <w:p>
             <w:pPr>
               <w:pStyle w:val="Table Style 2"/>
-              <w:bidi w:val="0"/>
-              <w:ind w:left="0" w:right="0" w:firstLine="0"/>
-              <w:jc w:val="left"/>
-              <w:rPr>
-                <w:rtl w:val="0"/>
-              </w:rPr>
             </w:pPr>
             <w:r>
               <w:rPr>
@@ -1064,7 +1014,10 @@
                 <w:color w:val="000008"/>
                 <w:sz w:val="24"/>
                 <w:szCs w:val="24"/>
-                <w:rtl w:val="0"/>
+                <w:u w:color="000008"/>
+                <w:shd w:val="nil" w:color="auto" w:fill="auto"/>
+                <w:rtl w:val="0"/>
+                <w:lang w:val="en-US"/>
                 <w14:textFill>
                   <w14:solidFill>
                     <w14:srgbClr w14:val="000008"/>
@@ -1078,14 +1031,14 @@
       </w:tr>
       <w:tr>
         <w:tblPrEx>
-          <w:shd w:val="clear" w:color="auto" w:fill="auto"/>
+          <w:shd w:val="clear" w:color="auto" w:fill="cadfff"/>
         </w:tblPrEx>
         <w:trPr>
-          <w:trHeight w:val="597" w:hRule="atLeast"/>
+          <w:trHeight w:val="602" w:hRule="atLeast"/>
         </w:trPr>
         <w:tc>
           <w:tcPr>
-            <w:tcW w:type="dxa" w:w="2960"/>
+            <w:tcW w:type="dxa" w:w="2443"/>
             <w:tcBorders>
               <w:top w:val="single" w:color="000000" w:sz="2" w:space="0" w:shadow="0" w:frame="0"/>
               <w:left w:val="single" w:color="000000" w:sz="2" w:space="0" w:shadow="0" w:frame="0"/>
@@ -1104,12 +1057,7 @@
           <w:p>
             <w:pPr>
               <w:pStyle w:val="Table Style 2"/>
-              <w:bidi w:val="0"/>
-              <w:ind w:left="0" w:right="0" w:firstLine="0"/>
               <w:jc w:val="center"/>
-              <w:rPr>
-                <w:rtl w:val="0"/>
-              </w:rPr>
             </w:pPr>
             <w:r>
               <w:rPr>
@@ -1118,6 +1066,8 @@
                 <w:color w:val="000008"/>
                 <w:sz w:val="24"/>
                 <w:szCs w:val="24"/>
+                <w:u w:color="000008"/>
+                <w:shd w:val="nil" w:color="auto" w:fill="auto"/>
                 <w:rtl w:val="0"/>
                 <w14:textFill>
                   <w14:solidFill>
@@ -1131,7 +1081,7 @@
         </w:tc>
         <w:tc>
           <w:tcPr>
-            <w:tcW w:type="dxa" w:w="6555"/>
+            <w:tcW w:type="dxa" w:w="6960"/>
             <w:tcBorders>
               <w:top w:val="single" w:color="000000" w:sz="2" w:space="0" w:shadow="0" w:frame="0"/>
               <w:left w:val="single" w:color="000000" w:sz="2" w:space="0" w:shadow="0" w:frame="0"/>
@@ -1150,12 +1100,6 @@
           <w:p>
             <w:pPr>
               <w:pStyle w:val="Table Style 2"/>
-              <w:bidi w:val="0"/>
-              <w:ind w:left="0" w:right="0" w:firstLine="0"/>
-              <w:jc w:val="left"/>
-              <w:rPr>
-                <w:rtl w:val="0"/>
-              </w:rPr>
             </w:pPr>
             <w:r>
               <w:rPr>
@@ -1164,7 +1108,10 @@
                 <w:color w:val="000008"/>
                 <w:sz w:val="24"/>
                 <w:szCs w:val="24"/>
-                <w:rtl w:val="0"/>
+                <w:u w:color="000008"/>
+                <w:shd w:val="nil" w:color="auto" w:fill="auto"/>
+                <w:rtl w:val="0"/>
+                <w:lang w:val="en-US"/>
                 <w14:textFill>
                   <w14:solidFill>
                     <w14:srgbClr w14:val="000008"/>
@@ -1178,14 +1125,14 @@
       </w:tr>
       <w:tr>
         <w:tblPrEx>
-          <w:shd w:val="clear" w:color="auto" w:fill="auto"/>
+          <w:shd w:val="clear" w:color="auto" w:fill="cadfff"/>
         </w:tblPrEx>
         <w:trPr>
-          <w:trHeight w:val="297" w:hRule="atLeast"/>
+          <w:trHeight w:val="302" w:hRule="atLeast"/>
         </w:trPr>
         <w:tc>
           <w:tcPr>
-            <w:tcW w:type="dxa" w:w="2960"/>
+            <w:tcW w:type="dxa" w:w="2443"/>
             <w:tcBorders>
               <w:top w:val="single" w:color="000000" w:sz="2" w:space="0" w:shadow="0" w:frame="0"/>
               <w:left w:val="single" w:color="000000" w:sz="2" w:space="0" w:shadow="0" w:frame="0"/>
@@ -1204,18 +1151,14 @@
           <w:p>
             <w:pPr>
               <w:pStyle w:val="Table Style 2"/>
-              <w:bidi w:val="0"/>
-              <w:ind w:left="0" w:right="0" w:firstLine="0"/>
               <w:jc w:val="center"/>
-              <w:rPr>
-                <w:rtl w:val="0"/>
-              </w:rPr>
             </w:pPr>
             <w:r>
               <w:rPr>
                 <w:rFonts w:ascii="Calibri" w:hAnsi="Calibri"/>
                 <w:sz w:val="24"/>
                 <w:szCs w:val="24"/>
+                <w:shd w:val="nil" w:color="auto" w:fill="auto"/>
                 <w:rtl w:val="0"/>
               </w:rPr>
               <w:t>15/12/2021</w:t>
@@ -1224,7 +1167,7 @@
         </w:tc>
         <w:tc>
           <w:tcPr>
-            <w:tcW w:type="dxa" w:w="6555"/>
+            <w:tcW w:type="dxa" w:w="6960"/>
             <w:tcBorders>
               <w:top w:val="single" w:color="000000" w:sz="2" w:space="0" w:shadow="0" w:frame="0"/>
               <w:left w:val="single" w:color="000000" w:sz="2" w:space="0" w:shadow="0" w:frame="0"/>
@@ -1243,19 +1186,15 @@
           <w:p>
             <w:pPr>
               <w:pStyle w:val="Table Style 2"/>
-              <w:bidi w:val="0"/>
-              <w:ind w:left="0" w:right="0" w:firstLine="0"/>
-              <w:jc w:val="left"/>
-              <w:rPr>
-                <w:rtl w:val="0"/>
-              </w:rPr>
             </w:pPr>
             <w:r>
               <w:rPr>
                 <w:rFonts w:ascii="Times New Roman" w:hAnsi="Times New Roman"/>
                 <w:sz w:val="24"/>
                 <w:szCs w:val="24"/>
-                <w:rtl w:val="0"/>
+                <w:shd w:val="nil" w:color="auto" w:fill="auto"/>
+                <w:rtl w:val="0"/>
+                <w:lang w:val="en-US"/>
               </w:rPr>
               <w:t>Research About Realtime Extraction and processing</w:t>
             </w:r>
@@ -1264,14 +1203,14 @@
       </w:tr>
       <w:tr>
         <w:tblPrEx>
-          <w:shd w:val="clear" w:color="auto" w:fill="auto"/>
+          <w:shd w:val="clear" w:color="auto" w:fill="cadfff"/>
         </w:tblPrEx>
         <w:trPr>
-          <w:trHeight w:val="297" w:hRule="atLeast"/>
+          <w:trHeight w:val="302" w:hRule="atLeast"/>
         </w:trPr>
         <w:tc>
           <w:tcPr>
-            <w:tcW w:type="dxa" w:w="2960"/>
+            <w:tcW w:type="dxa" w:w="2443"/>
             <w:tcBorders>
               <w:top w:val="single" w:color="000000" w:sz="2" w:space="0" w:shadow="0" w:frame="0"/>
               <w:left w:val="single" w:color="000000" w:sz="2" w:space="0" w:shadow="0" w:frame="0"/>
@@ -1290,18 +1229,14 @@
           <w:p>
             <w:pPr>
               <w:pStyle w:val="Table Style 2"/>
-              <w:bidi w:val="0"/>
-              <w:ind w:left="0" w:right="0" w:firstLine="0"/>
               <w:jc w:val="center"/>
-              <w:rPr>
-                <w:rtl w:val="0"/>
-              </w:rPr>
             </w:pPr>
             <w:r>
               <w:rPr>
                 <w:rFonts w:ascii="Calibri" w:hAnsi="Calibri"/>
                 <w:sz w:val="24"/>
                 <w:szCs w:val="24"/>
+                <w:shd w:val="nil" w:color="auto" w:fill="auto"/>
                 <w:rtl w:val="0"/>
               </w:rPr>
               <w:t>12/1/2022</w:t>
@@ -1310,7 +1245,7 @@
         </w:tc>
         <w:tc>
           <w:tcPr>
-            <w:tcW w:type="dxa" w:w="6555"/>
+            <w:tcW w:type="dxa" w:w="6960"/>
             <w:tcBorders>
               <w:top w:val="single" w:color="000000" w:sz="2" w:space="0" w:shadow="0" w:frame="0"/>
               <w:left w:val="single" w:color="000000" w:sz="2" w:space="0" w:shadow="0" w:frame="0"/>
@@ -1329,19 +1264,15 @@
           <w:p>
             <w:pPr>
               <w:pStyle w:val="Table Style 2"/>
-              <w:bidi w:val="0"/>
-              <w:ind w:left="0" w:right="0" w:firstLine="0"/>
-              <w:jc w:val="left"/>
-              <w:rPr>
-                <w:rtl w:val="0"/>
-              </w:rPr>
             </w:pPr>
             <w:r>
               <w:rPr>
                 <w:rFonts w:ascii="Times New Roman" w:hAnsi="Times New Roman"/>
                 <w:sz w:val="24"/>
                 <w:szCs w:val="24"/>
-                <w:rtl w:val="0"/>
+                <w:shd w:val="nil" w:color="auto" w:fill="auto"/>
+                <w:rtl w:val="0"/>
+                <w:lang w:val="en-US"/>
               </w:rPr>
               <w:t>Setup for Apache Kafka and Zookeeper - Realtime Extraction.</w:t>
             </w:r>
@@ -1350,14 +1281,14 @@
       </w:tr>
       <w:tr>
         <w:tblPrEx>
-          <w:shd w:val="clear" w:color="auto" w:fill="auto"/>
+          <w:shd w:val="clear" w:color="auto" w:fill="cadfff"/>
         </w:tblPrEx>
         <w:trPr>
-          <w:trHeight w:val="597" w:hRule="atLeast"/>
+          <w:trHeight w:val="602" w:hRule="atLeast"/>
         </w:trPr>
         <w:tc>
           <w:tcPr>
-            <w:tcW w:type="dxa" w:w="2960"/>
+            <w:tcW w:type="dxa" w:w="2443"/>
             <w:tcBorders>
               <w:top w:val="single" w:color="000000" w:sz="2" w:space="0" w:shadow="0" w:frame="0"/>
               <w:left w:val="single" w:color="000000" w:sz="2" w:space="0" w:shadow="0" w:frame="0"/>
@@ -1376,18 +1307,14 @@
           <w:p>
             <w:pPr>
               <w:pStyle w:val="Table Style 2"/>
-              <w:bidi w:val="0"/>
-              <w:ind w:left="0" w:right="0" w:firstLine="0"/>
               <w:jc w:val="center"/>
-              <w:rPr>
-                <w:rtl w:val="0"/>
-              </w:rPr>
             </w:pPr>
             <w:r>
               <w:rPr>
                 <w:rFonts w:ascii="Calibri" w:hAnsi="Calibri"/>
                 <w:sz w:val="24"/>
                 <w:szCs w:val="24"/>
+                <w:shd w:val="nil" w:color="auto" w:fill="auto"/>
                 <w:rtl w:val="0"/>
               </w:rPr>
               <w:t>22/1/2022</w:t>
@@ -1396,7 +1323,7 @@
         </w:tc>
         <w:tc>
           <w:tcPr>
-            <w:tcW w:type="dxa" w:w="6555"/>
+            <w:tcW w:type="dxa" w:w="6960"/>
             <w:tcBorders>
               <w:top w:val="single" w:color="000000" w:sz="2" w:space="0" w:shadow="0" w:frame="0"/>
               <w:left w:val="single" w:color="000000" w:sz="2" w:space="0" w:shadow="0" w:frame="0"/>
@@ -1415,14 +1342,11 @@
           <w:p>
             <w:pPr>
               <w:pStyle w:val="Table Style 2"/>
-              <w:bidi w:val="0"/>
-              <w:ind w:left="0" w:right="0" w:firstLine="0"/>
-              <w:jc w:val="left"/>
               <w:rPr>
                 <w:rFonts w:ascii="Times New Roman" w:cs="Times New Roman" w:hAnsi="Times New Roman" w:eastAsia="Times New Roman"/>
                 <w:sz w:val="24"/>
                 <w:szCs w:val="24"/>
-                <w:rtl w:val="0"/>
+                <w:shd w:val="nil" w:color="auto" w:fill="auto"/>
               </w:rPr>
             </w:pPr>
             <w:r>
@@ -1430,6 +1354,7 @@
                 <w:rFonts w:ascii="Times New Roman" w:hAnsi="Times New Roman"/>
                 <w:sz w:val="24"/>
                 <w:szCs w:val="24"/>
+                <w:shd w:val="nil" w:color="auto" w:fill="auto"/>
                 <w:rtl w:val="0"/>
                 <w:lang w:val="en-US"/>
               </w:rPr>
@@ -1451,6 +1376,7 @@
                 <w:rFonts w:ascii="Times New Roman" w:hAnsi="Times New Roman"/>
                 <w:sz w:val="24"/>
                 <w:szCs w:val="24"/>
+                <w:shd w:val="nil" w:color="auto" w:fill="auto"/>
                 <w:rtl w:val="0"/>
                 <w:lang w:val="en-US"/>
               </w:rPr>
@@ -1463,6 +1389,7 @@
                 <w:bCs w:val="1"/>
                 <w:sz w:val="24"/>
                 <w:szCs w:val="24"/>
+                <w:shd w:val="nil" w:color="auto" w:fill="auto"/>
                 <w:rtl w:val="0"/>
                 <w:lang w:val="en-US"/>
               </w:rPr>
@@ -1473,6 +1400,7 @@
                 <w:rFonts w:ascii="Times New Roman" w:hAnsi="Times New Roman"/>
                 <w:sz w:val="24"/>
                 <w:szCs w:val="24"/>
+                <w:shd w:val="nil" w:color="auto" w:fill="auto"/>
                 <w:rtl w:val="0"/>
                 <w:lang w:val="en-US"/>
               </w:rPr>
@@ -1483,14 +1411,14 @@
       </w:tr>
       <w:tr>
         <w:tblPrEx>
-          <w:shd w:val="clear" w:color="auto" w:fill="auto"/>
+          <w:shd w:val="clear" w:color="auto" w:fill="cadfff"/>
         </w:tblPrEx>
         <w:trPr>
-          <w:trHeight w:val="297" w:hRule="atLeast"/>
+          <w:trHeight w:val="302" w:hRule="atLeast"/>
         </w:trPr>
         <w:tc>
           <w:tcPr>
-            <w:tcW w:type="dxa" w:w="2960"/>
+            <w:tcW w:type="dxa" w:w="2443"/>
             <w:tcBorders>
               <w:top w:val="single" w:color="000000" w:sz="2" w:space="0" w:shadow="0" w:frame="0"/>
               <w:left w:val="single" w:color="000000" w:sz="2" w:space="0" w:shadow="0" w:frame="0"/>
@@ -1509,18 +1437,14 @@
           <w:p>
             <w:pPr>
               <w:pStyle w:val="Table Style 2"/>
-              <w:bidi w:val="0"/>
-              <w:ind w:left="0" w:right="0" w:firstLine="0"/>
               <w:jc w:val="center"/>
-              <w:rPr>
-                <w:rtl w:val="0"/>
-              </w:rPr>
             </w:pPr>
             <w:r>
               <w:rPr>
                 <w:rFonts w:ascii="Calibri" w:hAnsi="Calibri"/>
                 <w:sz w:val="24"/>
                 <w:szCs w:val="24"/>
+                <w:shd w:val="nil" w:color="auto" w:fill="auto"/>
                 <w:rtl w:val="0"/>
               </w:rPr>
               <w:t>28/1/2022</w:t>
@@ -1529,7 +1453,7 @@
         </w:tc>
         <w:tc>
           <w:tcPr>
-            <w:tcW w:type="dxa" w:w="6555"/>
+            <w:tcW w:type="dxa" w:w="6960"/>
             <w:tcBorders>
               <w:top w:val="single" w:color="000000" w:sz="2" w:space="0" w:shadow="0" w:frame="0"/>
               <w:left w:val="single" w:color="000000" w:sz="2" w:space="0" w:shadow="0" w:frame="0"/>
@@ -1548,21 +1472,92 @@
           <w:p>
             <w:pPr>
               <w:pStyle w:val="Table Style 2"/>
-              <w:bidi w:val="0"/>
-              <w:ind w:left="0" w:right="0" w:firstLine="0"/>
-              <w:jc w:val="left"/>
-              <w:rPr>
-                <w:rtl w:val="0"/>
-              </w:rPr>
             </w:pPr>
             <w:r>
               <w:rPr>
                 <w:rFonts w:ascii="Times New Roman" w:hAnsi="Times New Roman"/>
                 <w:sz w:val="24"/>
                 <w:szCs w:val="24"/>
-                <w:rtl w:val="0"/>
+                <w:shd w:val="nil" w:color="auto" w:fill="auto"/>
+                <w:rtl w:val="0"/>
+                <w:lang w:val="en-US"/>
               </w:rPr>
               <w:t xml:space="preserve">MongoDB setup + saving the tweets in the backend successfully </w:t>
+            </w:r>
+          </w:p>
+        </w:tc>
+      </w:tr>
+      <w:tr>
+        <w:tblPrEx>
+          <w:shd w:val="clear" w:color="auto" w:fill="cadfff"/>
+        </w:tblPrEx>
+        <w:trPr>
+          <w:trHeight w:val="479" w:hRule="atLeast"/>
+        </w:trPr>
+        <w:tc>
+          <w:tcPr>
+            <w:tcW w:type="dxa" w:w="2443"/>
+            <w:tcBorders>
+              <w:top w:val="single" w:color="000000" w:sz="2" w:space="0" w:shadow="0" w:frame="0"/>
+              <w:left w:val="single" w:color="000000" w:sz="2" w:space="0" w:shadow="0" w:frame="0"/>
+              <w:bottom w:val="single" w:color="000000" w:sz="2" w:space="0" w:shadow="0" w:frame="0"/>
+              <w:right w:val="single" w:color="000000" w:sz="2" w:space="0" w:shadow="0" w:frame="0"/>
+            </w:tcBorders>
+            <w:shd w:val="clear" w:color="auto" w:fill="f5f5f5"/>
+            <w:tcMar>
+              <w:top w:type="dxa" w:w="80"/>
+              <w:left w:type="dxa" w:w="80"/>
+              <w:bottom w:type="dxa" w:w="80"/>
+              <w:right w:type="dxa" w:w="80"/>
+            </w:tcMar>
+            <w:vAlign w:val="top"/>
+          </w:tcPr>
+          <w:p>
+            <w:pPr>
+              <w:pStyle w:val="Table Style 2"/>
+              <w:jc w:val="center"/>
+            </w:pPr>
+            <w:r>
+              <w:rPr>
+                <w:rFonts w:ascii="Helvetica Neue" w:hAnsi="Helvetica Neue"/>
+                <w:sz w:val="24"/>
+                <w:szCs w:val="24"/>
+                <w:rtl w:val="0"/>
+              </w:rPr>
+              <w:t>5/2/2022</w:t>
+            </w:r>
+          </w:p>
+        </w:tc>
+        <w:tc>
+          <w:tcPr>
+            <w:tcW w:type="dxa" w:w="6960"/>
+            <w:tcBorders>
+              <w:top w:val="single" w:color="000000" w:sz="2" w:space="0" w:shadow="0" w:frame="0"/>
+              <w:left w:val="single" w:color="000000" w:sz="2" w:space="0" w:shadow="0" w:frame="0"/>
+              <w:bottom w:val="single" w:color="000000" w:sz="2" w:space="0" w:shadow="0" w:frame="0"/>
+              <w:right w:val="single" w:color="000000" w:sz="2" w:space="0" w:shadow="0" w:frame="0"/>
+            </w:tcBorders>
+            <w:shd w:val="clear" w:color="auto" w:fill="f5f5f5"/>
+            <w:tcMar>
+              <w:top w:type="dxa" w:w="80"/>
+              <w:left w:type="dxa" w:w="80"/>
+              <w:bottom w:type="dxa" w:w="80"/>
+              <w:right w:type="dxa" w:w="80"/>
+            </w:tcMar>
+            <w:vAlign w:val="top"/>
+          </w:tcPr>
+          <w:p>
+            <w:pPr>
+              <w:pStyle w:val="Table Style 2"/>
+            </w:pPr>
+            <w:r>
+              <w:rPr>
+                <w:rFonts w:ascii="Helvetica Neue" w:hAnsi="Helvetica Neue"/>
+                <w:sz w:val="22"/>
+                <w:szCs w:val="22"/>
+                <w:rtl w:val="0"/>
+              </w:rPr>
+              <w:t xml:space="preserve">Solving the realtime error and getting last id for saving the tweets from mongoDB collection </w:t>
             </w:r>
           </w:p>
         </w:tc>
@@ -1571,39 +1566,26 @@
     <w:p>
       <w:pPr>
         <w:pStyle w:val="Default"/>
-        <w:bidi w:val="0"/>
+        <w:widowControl w:val="0"/>
         <w:spacing w:before="0" w:line="240" w:lineRule="auto"/>
-        <w:ind w:left="115" w:right="0" w:firstLine="115"/>
-        <w:jc w:val="left"/>
+        <w:ind w:left="223" w:hanging="223"/>
         <w:rPr>
           <w:rFonts w:ascii="Times New Roman" w:cs="Times New Roman" w:hAnsi="Times New Roman" w:eastAsia="Times New Roman"/>
-          <w:b w:val="1"/>
-          <w:bCs w:val="1"/>
-          <w:outline w:val="0"/>
-          <w:color w:val="000008"/>
-          <w:rtl w:val="0"/>
-          <w14:textFill>
-            <w14:solidFill>
-              <w14:srgbClr w14:val="000008"/>
-            </w14:solidFill>
-          </w14:textFill>
         </w:rPr>
       </w:pPr>
     </w:p>
     <w:p>
       <w:pPr>
         <w:pStyle w:val="Default"/>
-        <w:bidi w:val="0"/>
         <w:spacing w:before="0" w:line="240" w:lineRule="auto"/>
-        <w:ind w:left="115" w:right="0" w:firstLine="115"/>
-        <w:jc w:val="left"/>
+        <w:ind w:left="115" w:firstLine="115"/>
         <w:rPr>
           <w:rFonts w:ascii="Times New Roman" w:cs="Times New Roman" w:hAnsi="Times New Roman" w:eastAsia="Times New Roman"/>
           <w:b w:val="1"/>
           <w:bCs w:val="1"/>
           <w:outline w:val="0"/>
           <w:color w:val="000008"/>
-          <w:rtl w:val="0"/>
+          <w:u w:color="000008"/>
           <w14:textFill>
             <w14:solidFill>
               <w14:srgbClr w14:val="000008"/>
@@ -1615,17 +1597,15 @@
     <w:p>
       <w:pPr>
         <w:pStyle w:val="Default"/>
-        <w:bidi w:val="0"/>
         <w:spacing w:before="0" w:line="240" w:lineRule="auto"/>
-        <w:ind w:left="115" w:right="0" w:firstLine="115"/>
-        <w:jc w:val="left"/>
+        <w:ind w:left="115" w:firstLine="115"/>
         <w:rPr>
           <w:rFonts w:ascii="Times New Roman" w:cs="Times New Roman" w:hAnsi="Times New Roman" w:eastAsia="Times New Roman"/>
           <w:b w:val="1"/>
           <w:bCs w:val="1"/>
           <w:outline w:val="0"/>
           <w:color w:val="000008"/>
-          <w:rtl w:val="0"/>
+          <w:u w:color="000008"/>
           <w14:textFill>
             <w14:solidFill>
               <w14:srgbClr w14:val="000008"/>
@@ -1637,17 +1617,35 @@
     <w:p>
       <w:pPr>
         <w:pStyle w:val="Default"/>
-        <w:bidi w:val="0"/>
         <w:spacing w:before="0" w:line="240" w:lineRule="auto"/>
-        <w:ind w:left="115" w:right="0" w:firstLine="115"/>
-        <w:jc w:val="left"/>
+        <w:ind w:left="115" w:firstLine="115"/>
         <w:rPr>
           <w:rFonts w:ascii="Times New Roman" w:cs="Times New Roman" w:hAnsi="Times New Roman" w:eastAsia="Times New Roman"/>
           <w:b w:val="1"/>
           <w:bCs w:val="1"/>
           <w:outline w:val="0"/>
           <w:color w:val="000008"/>
-          <w:rtl w:val="0"/>
+          <w:u w:color="000008"/>
+          <w14:textFill>
+            <w14:solidFill>
+              <w14:srgbClr w14:val="000008"/>
+            </w14:solidFill>
+          </w14:textFill>
+        </w:rPr>
+      </w:pPr>
+    </w:p>
+    <w:p>
+      <w:pPr>
+        <w:pStyle w:val="Default"/>
+        <w:spacing w:before="0" w:line="240" w:lineRule="auto"/>
+        <w:ind w:left="115" w:firstLine="115"/>
+        <w:rPr>
+          <w:rFonts w:ascii="Times New Roman" w:cs="Times New Roman" w:hAnsi="Times New Roman" w:eastAsia="Times New Roman"/>
+          <w:b w:val="1"/>
+          <w:bCs w:val="1"/>
+          <w:outline w:val="0"/>
+          <w:color w:val="000008"/>
+          <w:u w:color="000008"/>
           <w14:textFill>
             <w14:solidFill>
               <w14:srgbClr w14:val="000008"/>
@@ -1662,6 +1660,7 @@
           <w:bCs w:val="1"/>
           <w:outline w:val="0"/>
           <w:color w:val="000008"/>
+          <w:u w:color="000008"/>
           <w:rtl w:val="0"/>
           <w:lang w:val="en-US"/>
           <w14:textFill>
@@ -1676,17 +1675,15 @@
     <w:p>
       <w:pPr>
         <w:pStyle w:val="Default"/>
-        <w:bidi w:val="0"/>
         <w:spacing w:before="0" w:line="240" w:lineRule="auto"/>
-        <w:ind w:left="115" w:right="0" w:firstLine="115"/>
-        <w:jc w:val="left"/>
+        <w:ind w:left="115" w:firstLine="115"/>
         <w:rPr>
           <w:rFonts w:ascii="Times New Roman" w:cs="Times New Roman" w:hAnsi="Times New Roman" w:eastAsia="Times New Roman"/>
           <w:b w:val="1"/>
           <w:bCs w:val="1"/>
           <w:outline w:val="0"/>
           <w:color w:val="000008"/>
-          <w:rtl w:val="0"/>
+          <w:u w:color="000008"/>
           <w14:textFill>
             <w14:solidFill>
               <w14:srgbClr w14:val="000008"/>
@@ -1698,17 +1695,13 @@
     <w:p>
       <w:pPr>
         <w:pStyle w:val="Default"/>
-        <w:bidi w:val="0"/>
         <w:spacing w:before="0" w:line="240" w:lineRule="auto"/>
-        <w:ind w:left="115" w:right="0" w:firstLine="115"/>
-        <w:jc w:val="left"/>
+        <w:ind w:left="115" w:firstLine="115"/>
         <w:rPr>
           <w:rFonts w:ascii="Times New Roman" w:cs="Times New Roman" w:hAnsi="Times New Roman" w:eastAsia="Times New Roman"/>
-          <w:b w:val="0"/>
-          <w:bCs w:val="0"/>
           <w:outline w:val="0"/>
           <w:color w:val="000000"/>
-          <w:rtl w:val="0"/>
+          <w:u w:color="000000"/>
           <w14:textFill>
             <w14:solidFill>
               <w14:srgbClr w14:val="000000"/>
@@ -1720,17 +1713,13 @@
     <w:p>
       <w:pPr>
         <w:pStyle w:val="Default"/>
-        <w:bidi w:val="0"/>
         <w:spacing w:before="0" w:line="240" w:lineRule="auto"/>
-        <w:ind w:left="115" w:right="0" w:firstLine="115"/>
-        <w:jc w:val="left"/>
+        <w:ind w:left="115" w:firstLine="115"/>
         <w:rPr>
           <w:rFonts w:ascii="Times New Roman" w:cs="Times New Roman" w:hAnsi="Times New Roman" w:eastAsia="Times New Roman"/>
-          <w:b w:val="0"/>
-          <w:bCs w:val="0"/>
           <w:outline w:val="0"/>
           <w:color w:val="000000"/>
-          <w:rtl w:val="0"/>
+          <w:u w:color="000000"/>
           <w14:textFill>
             <w14:solidFill>
               <w14:srgbClr w14:val="000000"/>
@@ -1745,6 +1734,7 @@
           <w:bCs w:val="1"/>
           <w:outline w:val="0"/>
           <w:color w:val="000008"/>
+          <w:u w:color="000008"/>
           <w:rtl w:val="0"/>
           <w:lang w:val="en-US"/>
           <w14:textFill>
@@ -1759,15 +1749,13 @@
     <w:p>
       <w:pPr>
         <w:pStyle w:val="Default"/>
-        <w:bidi w:val="0"/>
         <w:spacing w:before="0" w:line="240" w:lineRule="auto"/>
-        <w:ind w:left="115" w:right="0" w:firstLine="115"/>
-        <w:jc w:val="left"/>
+        <w:ind w:left="115" w:firstLine="115"/>
         <w:rPr>
           <w:rFonts w:ascii="Times New Roman" w:cs="Times New Roman" w:hAnsi="Times New Roman" w:eastAsia="Times New Roman"/>
           <w:outline w:val="0"/>
           <w:color w:val="000000"/>
-          <w:rtl w:val="0"/>
+          <w:u w:color="000000"/>
           <w14:textFill>
             <w14:solidFill>
               <w14:srgbClr w14:val="000000"/>
@@ -1780,6 +1768,7 @@
           <w:rFonts w:ascii="Times New Roman" w:hAnsi="Times New Roman"/>
           <w:outline w:val="0"/>
           <w:color w:val="000008"/>
+          <w:u w:color="000008"/>
           <w:rtl w:val="0"/>
           <w:lang w:val="de-DE"/>
           <w14:textFill>
@@ -1794,15 +1783,13 @@
     <w:p>
       <w:pPr>
         <w:pStyle w:val="Default"/>
-        <w:bidi w:val="0"/>
         <w:spacing w:before="0" w:line="240" w:lineRule="auto"/>
-        <w:ind w:left="115" w:right="0" w:firstLine="115"/>
-        <w:jc w:val="left"/>
+        <w:ind w:left="115" w:firstLine="115"/>
         <w:rPr>
           <w:rFonts w:ascii="Times New Roman" w:cs="Times New Roman" w:hAnsi="Times New Roman" w:eastAsia="Times New Roman"/>
           <w:outline w:val="0"/>
           <w:color w:val="000000"/>
-          <w:rtl w:val="0"/>
+          <w:u w:color="000000"/>
           <w14:textFill>
             <w14:solidFill>
               <w14:srgbClr w14:val="000000"/>
@@ -1815,6 +1802,7 @@
           <w:rFonts w:ascii="Times New Roman" w:hAnsi="Times New Roman"/>
           <w:outline w:val="0"/>
           <w:color w:val="000008"/>
+          <w:u w:color="000008"/>
           <w:rtl w:val="0"/>
           <w:lang w:val="de-DE"/>
           <w14:textFill>
@@ -1829,15 +1817,13 @@
     <w:p>
       <w:pPr>
         <w:pStyle w:val="Default"/>
-        <w:bidi w:val="0"/>
         <w:spacing w:before="0" w:line="240" w:lineRule="auto"/>
-        <w:ind w:left="115" w:right="0" w:firstLine="115"/>
-        <w:jc w:val="left"/>
+        <w:ind w:left="115" w:firstLine="115"/>
         <w:rPr>
           <w:rFonts w:ascii="Times New Roman" w:cs="Times New Roman" w:hAnsi="Times New Roman" w:eastAsia="Times New Roman"/>
           <w:outline w:val="0"/>
           <w:color w:val="000000"/>
-          <w:rtl w:val="0"/>
+          <w:u w:color="000000"/>
           <w14:textFill>
             <w14:solidFill>
               <w14:srgbClr w14:val="000000"/>
@@ -1850,6 +1836,7 @@
           <w:rFonts w:ascii="Times New Roman" w:hAnsi="Times New Roman"/>
           <w:outline w:val="0"/>
           <w:color w:val="000008"/>
+          <w:u w:color="000008"/>
           <w:rtl w:val="0"/>
           <w:lang w:val="nl-NL"/>
           <w14:textFill>
@@ -1864,15 +1851,13 @@
     <w:p>
       <w:pPr>
         <w:pStyle w:val="Default"/>
-        <w:bidi w:val="0"/>
         <w:spacing w:before="0" w:line="240" w:lineRule="auto"/>
-        <w:ind w:left="115" w:right="0" w:firstLine="115"/>
-        <w:jc w:val="left"/>
+        <w:ind w:left="115" w:firstLine="115"/>
         <w:rPr>
           <w:rFonts w:ascii="Times New Roman" w:cs="Times New Roman" w:hAnsi="Times New Roman" w:eastAsia="Times New Roman"/>
           <w:outline w:val="0"/>
           <w:color w:val="000008"/>
-          <w:rtl w:val="0"/>
+          <w:u w:color="000008"/>
           <w14:textFill>
             <w14:solidFill>
               <w14:srgbClr w14:val="000008"/>
@@ -1885,6 +1870,7 @@
           <w:rFonts w:ascii="Times New Roman" w:hAnsi="Times New Roman"/>
           <w:outline w:val="0"/>
           <w:color w:val="000008"/>
+          <w:u w:color="000008"/>
           <w:rtl w:val="0"/>
           <w:lang w:val="en-US"/>
           <w14:textFill>
@@ -1899,15 +1885,13 @@
     <w:p>
       <w:pPr>
         <w:pStyle w:val="Default"/>
-        <w:bidi w:val="0"/>
         <w:spacing w:before="0" w:line="240" w:lineRule="auto"/>
-        <w:ind w:left="115" w:right="0" w:firstLine="115"/>
-        <w:jc w:val="left"/>
+        <w:ind w:left="115" w:firstLine="115"/>
         <w:rPr>
           <w:rFonts w:ascii="Times New Roman" w:cs="Times New Roman" w:hAnsi="Times New Roman" w:eastAsia="Times New Roman"/>
           <w:outline w:val="0"/>
           <w:color w:val="000000"/>
-          <w:rtl w:val="0"/>
+          <w:u w:color="000000"/>
           <w14:textFill>
             <w14:solidFill>
               <w14:srgbClr w14:val="000000"/>
@@ -1919,15 +1903,13 @@
     <w:p>
       <w:pPr>
         <w:pStyle w:val="Default"/>
-        <w:bidi w:val="0"/>
         <w:spacing w:before="0" w:line="240" w:lineRule="auto"/>
-        <w:ind w:left="115" w:right="0" w:firstLine="115"/>
-        <w:jc w:val="left"/>
+        <w:ind w:left="115" w:firstLine="115"/>
         <w:rPr>
           <w:rFonts w:ascii="Times New Roman" w:cs="Times New Roman" w:hAnsi="Times New Roman" w:eastAsia="Times New Roman"/>
           <w:outline w:val="0"/>
           <w:color w:val="000008"/>
-          <w:rtl w:val="0"/>
+          <w:u w:color="000008"/>
           <w14:textFill>
             <w14:solidFill>
               <w14:srgbClr w14:val="000008"/>
@@ -1942,6 +1924,7 @@
           <w:bCs w:val="1"/>
           <w:outline w:val="0"/>
           <w:color w:val="000008"/>
+          <w:u w:color="000008"/>
           <w:rtl w:val="0"/>
           <w:lang w:val="en-US"/>
           <w14:textFill>
@@ -1957,6 +1940,7 @@
           <w:rFonts w:ascii="Times New Roman" w:hAnsi="Times New Roman"/>
           <w:outline w:val="0"/>
           <w:color w:val="000008"/>
+          <w:u w:color="000008"/>
           <w:rtl w:val="0"/>
           <w14:textFill>
             <w14:solidFill>
@@ -1968,9 +1952,9 @@
       </w:r>
       <w:r>
         <w:rPr>
-          <w:rFonts w:ascii="Times New Roman" w:hAnsi="Times New Roman" w:hint="default"/>
           <w:outline w:val="0"/>
           <w:color w:val="000008"/>
+          <w:u w:color="000008"/>
           <w:rtl w:val="1"/>
           <w14:textFill>
             <w14:solidFill>
@@ -1985,6 +1969,7 @@
           <w:rFonts w:ascii="Times New Roman" w:hAnsi="Times New Roman"/>
           <w:outline w:val="0"/>
           <w:color w:val="000008"/>
+          <w:u w:color="000008"/>
           <w:rtl w:val="0"/>
           <w14:textFill>
             <w14:solidFill>
@@ -1998,15 +1983,13 @@
     <w:p>
       <w:pPr>
         <w:pStyle w:val="Default"/>
-        <w:bidi w:val="0"/>
         <w:spacing w:before="0" w:line="240" w:lineRule="auto"/>
-        <w:ind w:left="115" w:right="0" w:firstLine="115"/>
-        <w:jc w:val="left"/>
+        <w:ind w:left="115" w:firstLine="115"/>
         <w:rPr>
           <w:rFonts w:ascii="Times New Roman" w:cs="Times New Roman" w:hAnsi="Times New Roman" w:eastAsia="Times New Roman"/>
           <w:outline w:val="0"/>
           <w:color w:val="000000"/>
-          <w:rtl w:val="0"/>
+          <w:u w:color="000000"/>
           <w14:textFill>
             <w14:solidFill>
               <w14:srgbClr w14:val="000000"/>
@@ -2018,17 +2001,13 @@
     <w:p>
       <w:pPr>
         <w:pStyle w:val="Default"/>
-        <w:bidi w:val="0"/>
         <w:spacing w:before="89" w:line="240" w:lineRule="auto"/>
-        <w:ind w:left="115" w:right="0" w:firstLine="115"/>
-        <w:jc w:val="left"/>
+        <w:ind w:left="115" w:firstLine="115"/>
         <w:rPr>
           <w:rFonts w:ascii="Times New Roman" w:cs="Times New Roman" w:hAnsi="Times New Roman" w:eastAsia="Times New Roman"/>
-          <w:b w:val="0"/>
-          <w:bCs w:val="0"/>
           <w:outline w:val="0"/>
           <w:color w:val="000000"/>
-          <w:rtl w:val="0"/>
+          <w:u w:color="000000"/>
           <w14:textFill>
             <w14:solidFill>
               <w14:srgbClr w14:val="000000"/>
@@ -2043,6 +2022,7 @@
           <w:bCs w:val="1"/>
           <w:outline w:val="0"/>
           <w:color w:val="000008"/>
+          <w:u w:color="000008"/>
           <w:rtl w:val="0"/>
           <w:lang w:val="en-US"/>
           <w14:textFill>
@@ -2057,13 +2037,8 @@
     <w:p>
       <w:pPr>
         <w:pStyle w:val="Default"/>
-        <w:bidi w:val="0"/>
         <w:spacing w:before="1" w:line="240" w:lineRule="auto"/>
-        <w:ind w:left="115" w:right="0" w:firstLine="115"/>
-        <w:jc w:val="left"/>
-        <w:rPr>
-          <w:rtl w:val="0"/>
-        </w:rPr>
+        <w:ind w:left="115" w:firstLine="115"/>
       </w:pPr>
       <w:r>
         <w:rPr>
@@ -2072,6 +2047,7 @@
           <w:bCs w:val="1"/>
           <w:outline w:val="0"/>
           <w:color w:val="000008"/>
+          <w:u w:color="000008"/>
           <w:rtl w:val="0"/>
           <w:lang w:val="de-DE"/>
           <w14:textFill>
@@ -2086,7 +2062,7 @@
     <w:sectPr>
       <w:headerReference w:type="default" r:id="rId4"/>
       <w:footerReference w:type="default" r:id="rId5"/>
-      <w:pgSz w:w="11906" w:h="16838" w:orient="portrait"/>
+      <w:pgSz w:w="11900" w:h="16840" w:orient="portrait"/>
       <w:pgMar w:top="1134" w:right="1134" w:bottom="1134" w:left="1134" w:header="709" w:footer="850"/>
       <w:bidi w:val="0"/>
     </w:sectPr>
@@ -2097,6 +2073,10 @@
 <file path=word/footer1.xml><?xml version="1.0" encoding="utf-8"?>
 <w:ftr xmlns:r="http://schemas.openxmlformats.org/officeDocument/2006/relationships" xmlns:wp="http://schemas.openxmlformats.org/drawingml/2006/wordprocessingDrawing" xmlns:w="http://schemas.openxmlformats.org/wordprocessingml/2006/main" xmlns:w10="urn:schemas-microsoft-com:office:word" xmlns:w14="http://schemas.microsoft.com/office/word/2010/wordml" xmlns:wps="http://schemas.microsoft.com/office/word/2010/wordprocessingShape" xmlns:wpg="http://schemas.microsoft.com/office/word/2010/wordprocessingGroup" xmlns:mc="http://schemas.openxmlformats.org/markup-compatibility/2006" xmlns:v="urn:schemas-microsoft-com:vml" xmlns:o="urn:schemas-microsoft-com:office:office" xmlns:m="http://schemas.openxmlformats.org/officeDocument/2006/math" mc:Ignorable="w14">
   <w:p>
+    <w:pPr>
+      <w:pStyle w:val="Header &amp; Footer"/>
+      <w:bidi w:val="0"/>
+    </w:pPr>
     <w:r/>
   </w:p>
 </w:ftr>
@@ -2105,6 +2085,10 @@
 <file path=word/header1.xml><?xml version="1.0" encoding="utf-8"?>
 <w:hdr xmlns:r="http://schemas.openxmlformats.org/officeDocument/2006/relationships" xmlns:wp="http://schemas.openxmlformats.org/drawingml/2006/wordprocessingDrawing" xmlns:w="http://schemas.openxmlformats.org/wordprocessingml/2006/main" xmlns:w10="urn:schemas-microsoft-com:office:word" xmlns:w14="http://schemas.microsoft.com/office/word/2010/wordml" xmlns:wps="http://schemas.microsoft.com/office/word/2010/wordprocessingShape" xmlns:wpg="http://schemas.microsoft.com/office/word/2010/wordprocessingGroup" xmlns:mc="http://schemas.openxmlformats.org/markup-compatibility/2006" xmlns:v="urn:schemas-microsoft-com:vml" xmlns:o="urn:schemas-microsoft-com:office:office" xmlns:m="http://schemas.openxmlformats.org/officeDocument/2006/math" mc:Ignorable="w14">
   <w:p>
+    <w:pPr>
+      <w:pStyle w:val="Header &amp; Footer"/>
+      <w:bidi w:val="0"/>
+    </w:pPr>
     <w:r/>
   </w:p>
 </w:hdr>
@@ -2217,9 +2201,58 @@
     <w:next w:val="No List"/>
     <w:pPr/>
   </w:style>
+  <w:style w:type="paragraph" w:styleId="Header &amp; Footer">
+    <w:name w:val="Header &amp; Footer"/>
+    <w:next w:val="Header &amp; Footer"/>
+    <w:pPr>
+      <w:keepNext w:val="0"/>
+      <w:keepLines w:val="0"/>
+      <w:pageBreakBefore w:val="0"/>
+      <w:widowControl w:val="1"/>
+      <w:shd w:val="clear" w:color="auto" w:fill="auto"/>
+      <w:tabs>
+        <w:tab w:val="right" w:pos="9020"/>
+      </w:tabs>
+      <w:suppressAutoHyphens w:val="0"/>
+      <w:bidi w:val="0"/>
+      <w:spacing w:before="0" w:after="0" w:line="240" w:lineRule="auto"/>
+      <w:ind w:left="0" w:right="0" w:firstLine="0"/>
+      <w:jc w:val="left"/>
+      <w:outlineLvl w:val="9"/>
+    </w:pPr>
+    <w:rPr>
+      <w:rFonts w:ascii="Helvetica Neue" w:cs="Arial Unicode MS" w:hAnsi="Helvetica Neue" w:eastAsia="Arial Unicode MS"/>
+      <w:b w:val="0"/>
+      <w:bCs w:val="0"/>
+      <w:i w:val="0"/>
+      <w:iCs w:val="0"/>
+      <w:caps w:val="0"/>
+      <w:smallCaps w:val="0"/>
+      <w:strike w:val="0"/>
+      <w:dstrike w:val="0"/>
+      <w:outline w:val="0"/>
+      <w:color w:val="000000"/>
+      <w:spacing w:val="0"/>
+      <w:kern w:val="0"/>
+      <w:position w:val="0"/>
+      <w:sz w:val="24"/>
+      <w:szCs w:val="24"/>
+      <w:u w:val="none"/>
+      <w:shd w:val="nil" w:color="auto" w:fill="auto"/>
+      <w:vertAlign w:val="baseline"/>
+      <w14:textOutline>
+        <w14:noFill/>
+      </w14:textOutline>
+      <w14:textFill>
+        <w14:solidFill>
+          <w14:srgbClr w14:val="000000"/>
+        </w14:solidFill>
+      </w14:textFill>
+    </w:rPr>
+  </w:style>
   <w:style w:type="paragraph" w:styleId="Title">
     <w:name w:val="Title"/>
-    <w:next w:val="Body"/>
+    <w:next w:val="Body A"/>
     <w:pPr>
       <w:keepNext w:val="1"/>
       <w:keepLines w:val="0"/>
@@ -2250,12 +2283,13 @@
       <w:position w:val="0"/>
       <w:sz w:val="60"/>
       <w:szCs w:val="60"/>
-      <w:u w:val="none"/>
+      <w:u w:val="none" w:color="000000"/>
       <w:shd w:val="nil" w:color="auto" w:fill="auto"/>
       <w:vertAlign w:val="baseline"/>
       <w:lang w:val="en-US"/>
-      <w14:textOutline>
+      <w14:textOutline w14:w="12700" w14:cap="flat">
         <w14:noFill/>
+        <w14:miter w14:lim="400000"/>
       </w14:textOutline>
       <w14:textFill>
         <w14:solidFill>
@@ -2264,9 +2298,9 @@
       </w14:textFill>
     </w:rPr>
   </w:style>
-  <w:style w:type="paragraph" w:styleId="Body">
-    <w:name w:val="Body"/>
-    <w:next w:val="Body"/>
+  <w:style w:type="paragraph" w:styleId="Body A">
+    <w:name w:val="Body A"/>
+    <w:next w:val="Body A"/>
     <w:pPr>
       <w:keepNext w:val="0"/>
       <w:keepLines w:val="0"/>
@@ -2297,12 +2331,13 @@
       <w:position w:val="0"/>
       <w:sz w:val="22"/>
       <w:szCs w:val="22"/>
-      <w:u w:val="none"/>
+      <w:u w:val="none" w:color="000000"/>
       <w:shd w:val="nil" w:color="auto" w:fill="auto"/>
       <w:vertAlign w:val="baseline"/>
       <w:lang w:val="en-US"/>
-      <w14:textOutline>
+      <w14:textOutline w14:w="12700" w14:cap="flat">
         <w14:noFill/>
+        <w14:miter w14:lim="400000"/>
       </w14:textOutline>
       <w14:textFill>
         <w14:solidFill>
@@ -2344,11 +2379,12 @@
       <w:position w:val="0"/>
       <w:sz w:val="24"/>
       <w:szCs w:val="24"/>
-      <w:u w:val="none"/>
+      <w:u w:val="none" w:color="000000"/>
       <w:shd w:val="nil" w:color="auto" w:fill="auto"/>
       <w:vertAlign w:val="baseline"/>
-      <w14:textOutline>
+      <w14:textOutline w14:w="12700" w14:cap="flat">
         <w14:noFill/>
+        <w14:miter w14:lim="400000"/>
       </w14:textOutline>
       <w14:textFill>
         <w14:solidFill>
@@ -2374,7 +2410,7 @@
       <w:outlineLvl w:val="9"/>
     </w:pPr>
     <w:rPr>
-      <w:rFonts w:ascii="Helvetica Neue" w:cs="Helvetica Neue" w:hAnsi="Helvetica Neue" w:eastAsia="Helvetica Neue"/>
+      <w:rFonts w:ascii="Helvetica Neue" w:cs="Arial Unicode MS" w:hAnsi="Helvetica Neue" w:eastAsia="Arial Unicode MS"/>
       <w:b w:val="0"/>
       <w:bCs w:val="0"/>
       <w:i w:val="0"/>
@@ -2390,11 +2426,13 @@
       <w:position w:val="0"/>
       <w:sz w:val="20"/>
       <w:szCs w:val="20"/>
-      <w:u w:val="none"/>
+      <w:u w:val="none" w:color="000000"/>
       <w:shd w:val="nil" w:color="auto" w:fill="auto"/>
       <w:vertAlign w:val="baseline"/>
-      <w14:textOutline>
+      <w:lang w:val="de-DE"/>
+      <w14:textOutline w14:w="12700" w14:cap="flat">
         <w14:noFill/>
+        <w14:miter w14:lim="400000"/>
       </w14:textOutline>
       <w14:textFill>
         <w14:solidFill>
@@ -2417,10 +2455,10 @@
         <a:srgbClr val="FFFFFF"/>
       </a:lt1>
       <a:dk2>
-        <a:srgbClr val="5E5E5E"/>
+        <a:srgbClr val="A7A7A7"/>
       </a:dk2>
       <a:lt2>
-        <a:srgbClr val="D5D5D5"/>
+        <a:srgbClr val="535353"/>
       </a:lt2>
       <a:accent1>
         <a:srgbClr val="00A2FF"/>
@@ -2597,11 +2635,14 @@
     <a:spDef>
       <a:spPr>
         <a:solidFill>
-          <a:srgbClr val="000000"/>
+          <a:srgbClr val="FFFFFF"/>
         </a:solidFill>
-        <a:ln w="12700" cap="flat">
-          <a:noFill/>
-          <a:miter lim="400000"/>
+        <a:ln w="25400" cap="flat">
+          <a:solidFill>
+            <a:schemeClr val="accent1"/>
+          </a:solidFill>
+          <a:prstDash val="solid"/>
+          <a:round/>
         </a:ln>
         <a:effectLst/>
         <a:sp3d/>
@@ -2610,7 +2651,7 @@
         <a:spAutoFit/>
       </a:bodyPr>
       <a:lstStyle>
-        <a:defPPr marL="0" marR="0" indent="0" algn="ctr" defTabSz="584200" rtl="0" fontAlgn="auto" latinLnBrk="0" hangingPunct="0">
+        <a:defPPr marL="0" marR="0" indent="0" algn="l" defTabSz="914400" rtl="0" fontAlgn="auto" latinLnBrk="0" hangingPunct="0">
           <a:lnSpc>
             <a:spcPct val="100000"/>
           </a:lnSpc>
@@ -2625,19 +2666,19 @@
           <a:buFontTx/>
           <a:buNone/>
           <a:tabLst/>
-          <a:defRPr b="0" baseline="0" cap="none" i="0" spc="0" strike="noStrike" sz="1200" u="none" kumimoji="0" normalizeH="0">
+          <a:defRPr b="0" baseline="0" cap="none" i="0" spc="0" strike="noStrike" sz="1800" u="none" kumimoji="0" normalizeH="0">
             <a:ln>
               <a:noFill/>
             </a:ln>
             <a:solidFill>
-              <a:srgbClr val="FFFFFF"/>
+              <a:srgbClr val="000000"/>
             </a:solidFill>
             <a:effectLst/>
             <a:uFillTx/>
-            <a:latin typeface="Helvetica Neue Medium"/>
-            <a:ea typeface="Helvetica Neue Medium"/>
-            <a:cs typeface="Helvetica Neue Medium"/>
-            <a:sym typeface="Helvetica Neue Medium"/>
+            <a:latin typeface="+mn-lt"/>
+            <a:ea typeface="+mn-ea"/>
+            <a:cs typeface="+mn-cs"/>
+            <a:sym typeface="Helvetica Neue"/>
           </a:defRPr>
         </a:defPPr>
         <a:lvl1pPr marL="0" marR="0" indent="0" algn="l" defTabSz="914400" rtl="0" fontAlgn="auto" latinLnBrk="1" hangingPunct="0">
@@ -2887,10 +2928,10 @@
         <a:noFill/>
         <a:ln w="25400" cap="flat">
           <a:solidFill>
-            <a:srgbClr val="000000"/>
+            <a:schemeClr val="accent1"/>
           </a:solidFill>
           <a:prstDash val="solid"/>
-          <a:miter lim="400000"/>
+          <a:round/>
         </a:ln>
         <a:effectLst/>
         <a:sp3d/>
@@ -3181,7 +3222,7 @@
         <a:spAutoFit/>
       </a:bodyPr>
       <a:lstStyle>
-        <a:defPPr marL="0" marR="0" indent="0" algn="l" defTabSz="457200" rtl="0" fontAlgn="auto" latinLnBrk="0" hangingPunct="0">
+        <a:defPPr marL="0" marR="0" indent="0" algn="l" defTabSz="914400" rtl="0" fontAlgn="auto" latinLnBrk="0" hangingPunct="0">
           <a:lnSpc>
             <a:spcPct val="100000"/>
           </a:lnSpc>
@@ -3196,7 +3237,7 @@
           <a:buFontTx/>
           <a:buNone/>
           <a:tabLst/>
-          <a:defRPr b="0" baseline="0" cap="none" i="0" spc="0" strike="noStrike" sz="1100" u="none" kumimoji="0" normalizeH="0">
+          <a:defRPr b="0" baseline="0" cap="none" i="0" spc="0" strike="noStrike" sz="1800" u="none" kumimoji="0" normalizeH="0">
             <a:ln>
               <a:noFill/>
             </a:ln>

</xml_diff>